<commit_message>
ultimos cambios de Ale
</commit_message>
<xml_diff>
--- a/Guia 3 - Métodos de aprendizaje automático/Anotaciones - Guia 3.docx
+++ b/Guia 3 - Métodos de aprendizaje automático/Anotaciones - Guia 3.docx
@@ -297,6 +297,15 @@
         <w:spacing w:after="0"/>
         <w:ind w:left="-567" w:right="-568"/>
       </w:pPr>
+      <w:r>
+        <w:t>En el Word de teoría también deje algunos videos donde se explican los métodos.</w:t>
+      </w:r>
+    </w:p>
+    <w:p>
+      <w:pPr>
+        <w:spacing w:after="0"/>
+        <w:ind w:left="-567" w:right="-568"/>
+      </w:pPr>
     </w:p>
     <w:p>
       <w:pPr>
@@ -681,6 +690,7 @@
         <w:rPr>
           <w:b/>
         </w:rPr>
+        <w:lastRenderedPageBreak/>
         <w:t>load_digists</w:t>
       </w:r>
       <w:proofErr w:type="spellEnd"/>
@@ -874,6 +884,462 @@
         <w:rPr>
           <w:b/>
           <w:u w:val="single"/>
+        </w:rPr>
+      </w:pPr>
+      <w:proofErr w:type="spellStart"/>
+      <w:r>
+        <w:rPr>
+          <w:b/>
+          <w:u w:val="single"/>
+        </w:rPr>
+        <w:t>Naive</w:t>
+      </w:r>
+      <w:proofErr w:type="spellEnd"/>
+      <w:r>
+        <w:rPr>
+          <w:b/>
+          <w:u w:val="single"/>
+        </w:rPr>
+        <w:t xml:space="preserve"> </w:t>
+      </w:r>
+      <w:proofErr w:type="spellStart"/>
+      <w:r>
+        <w:rPr>
+          <w:b/>
+          <w:u w:val="single"/>
+        </w:rPr>
+        <w:t>Bayes</w:t>
+      </w:r>
+      <w:proofErr w:type="spellEnd"/>
+    </w:p>
+    <w:p>
+      <w:pPr>
+        <w:spacing w:after="0"/>
+        <w:ind w:left="-567" w:right="-568"/>
+      </w:pPr>
+      <w:hyperlink r:id="rId15" w:history="1">
+        <w:r>
+          <w:rPr>
+            <w:rStyle w:val="Hipervnculo"/>
+          </w:rPr>
+          <w:t>https://scikit-learn.org/stable/modules/generated/sklearn.naive_bayes.GaussianNB.html</w:t>
+        </w:r>
+      </w:hyperlink>
+    </w:p>
+    <w:p>
+      <w:pPr>
+        <w:spacing w:after="0"/>
+        <w:ind w:left="-567" w:right="-568"/>
+      </w:pPr>
+      <w:r>
+        <w:t xml:space="preserve">Más teoría: </w:t>
+      </w:r>
+      <w:hyperlink r:id="rId16" w:history="1">
+        <w:r>
+          <w:rPr>
+            <w:rStyle w:val="Hipervnculo"/>
+          </w:rPr>
+          <w:t>https://scikit-learn.org/stable/modules/naive_bayes.html</w:t>
+        </w:r>
+      </w:hyperlink>
+    </w:p>
+    <w:p>
+      <w:pPr>
+        <w:spacing w:after="0"/>
+        <w:ind w:left="-567" w:right="-568"/>
+      </w:pPr>
+    </w:p>
+    <w:p>
+      <w:pPr>
+        <w:spacing w:after="0"/>
+        <w:ind w:left="-567" w:right="-568"/>
+        <w:rPr>
+          <w:b/>
+          <w:u w:val="single"/>
+        </w:rPr>
+      </w:pPr>
+      <w:r>
+        <w:rPr>
+          <w:b/>
+          <w:u w:val="single"/>
+        </w:rPr>
+        <w:t>Análisis discriminante lineal</w:t>
+      </w:r>
+    </w:p>
+    <w:p>
+      <w:pPr>
+        <w:spacing w:after="0"/>
+        <w:ind w:left="-567" w:right="-568"/>
+        <w:rPr>
+          <w:sz w:val="20"/>
+        </w:rPr>
+      </w:pPr>
+      <w:hyperlink r:id="rId17" w:history="1">
+        <w:r>
+          <w:rPr>
+            <w:rStyle w:val="Hipervnculo"/>
+            <w:sz w:val="20"/>
+          </w:rPr>
+          <w:t>https://scikit-learn.org/stable/modules/generated/sklearn.discriminant_analysis.LinearDiscriminantAnalysis.html</w:t>
+        </w:r>
+      </w:hyperlink>
+    </w:p>
+    <w:p>
+      <w:pPr>
+        <w:spacing w:after="0"/>
+        <w:ind w:left="-567" w:right="-568"/>
+      </w:pPr>
+    </w:p>
+    <w:p>
+      <w:pPr>
+        <w:spacing w:after="0"/>
+        <w:ind w:left="-567" w:right="-568"/>
+        <w:rPr>
+          <w:b/>
+          <w:u w:val="single"/>
+        </w:rPr>
+      </w:pPr>
+      <w:r>
+        <w:rPr>
+          <w:b/>
+          <w:u w:val="single"/>
+        </w:rPr>
+        <w:t>K vecinos más cercanos</w:t>
+      </w:r>
+    </w:p>
+    <w:p>
+      <w:pPr>
+        <w:spacing w:after="0"/>
+        <w:ind w:left="-567" w:right="-568"/>
+      </w:pPr>
+      <w:hyperlink r:id="rId18" w:history="1">
+        <w:r>
+          <w:rPr>
+            <w:rStyle w:val="Hipervnculo"/>
+          </w:rPr>
+          <w:t>https://scikit-learn.org/stable/modules/generated/sklearn.neighbors.KNeighborsClassifier.html</w:t>
+        </w:r>
+      </w:hyperlink>
+    </w:p>
+    <w:p>
+      <w:pPr>
+        <w:spacing w:after="0"/>
+        <w:ind w:left="-567" w:right="-568"/>
+      </w:pPr>
+      <w:r>
+        <w:t xml:space="preserve">Más teoría: </w:t>
+      </w:r>
+      <w:hyperlink r:id="rId19" w:history="1">
+        <w:r>
+          <w:rPr>
+            <w:rStyle w:val="Hipervnculo"/>
+          </w:rPr>
+          <w:t>https://scikit-learn.org/stable/modules/neighbors.html</w:t>
+        </w:r>
+      </w:hyperlink>
+    </w:p>
+    <w:p>
+      <w:pPr>
+        <w:spacing w:after="0"/>
+        <w:ind w:left="-567" w:right="-568"/>
+      </w:pPr>
+      <w:r>
+        <w:t>En la lista de reproducción que deje con tutoriales hay dos videos sobre este método.</w:t>
+      </w:r>
+    </w:p>
+    <w:p>
+      <w:pPr>
+        <w:spacing w:after="0"/>
+        <w:ind w:left="-567" w:right="-568"/>
+      </w:pPr>
+    </w:p>
+    <w:p>
+      <w:pPr>
+        <w:spacing w:after="0"/>
+        <w:ind w:left="-567" w:right="-568"/>
+        <w:rPr>
+          <w:b/>
+          <w:u w:val="single"/>
+        </w:rPr>
+      </w:pPr>
+      <w:r>
+        <w:rPr>
+          <w:b/>
+          <w:u w:val="single"/>
+        </w:rPr>
+        <w:t>Árbol de decisión</w:t>
+      </w:r>
+    </w:p>
+    <w:p>
+      <w:pPr>
+        <w:spacing w:after="0"/>
+        <w:ind w:left="-567" w:right="-568"/>
+      </w:pPr>
+      <w:hyperlink r:id="rId20" w:history="1">
+        <w:r>
+          <w:rPr>
+            <w:rStyle w:val="Hipervnculo"/>
+          </w:rPr>
+          <w:t>https://scikit-learn.org/stable/modules/generated/sklearn.tree.DecisionTreeClassifier.html</w:t>
+        </w:r>
+      </w:hyperlink>
+    </w:p>
+    <w:p>
+      <w:pPr>
+        <w:spacing w:after="0"/>
+        <w:ind w:left="-567" w:right="-568"/>
+      </w:pPr>
+      <w:r>
+        <w:t xml:space="preserve">Más teoría: </w:t>
+      </w:r>
+      <w:hyperlink r:id="rId21" w:history="1">
+        <w:r>
+          <w:rPr>
+            <w:rStyle w:val="Hipervnculo"/>
+          </w:rPr>
+          <w:t>https://scikit-learn.org/stable/modules/tree.html</w:t>
+        </w:r>
+      </w:hyperlink>
+    </w:p>
+    <w:p>
+      <w:pPr>
+        <w:spacing w:after="0"/>
+        <w:ind w:left="-567" w:right="-568"/>
+      </w:pPr>
+    </w:p>
+    <w:p>
+      <w:pPr>
+        <w:spacing w:after="0"/>
+        <w:ind w:left="-567" w:right="-568"/>
+      </w:pPr>
+      <w:r>
+        <w:rPr>
+          <w:b/>
+          <w:u w:val="single"/>
+        </w:rPr>
+        <w:t>Máquina de soporte vectorial (</w:t>
+      </w:r>
+      <w:proofErr w:type="spellStart"/>
+      <w:r>
+        <w:rPr>
+          <w:b/>
+          <w:u w:val="single"/>
+        </w:rPr>
+        <w:t>support</w:t>
+      </w:r>
+      <w:proofErr w:type="spellEnd"/>
+      <w:r>
+        <w:rPr>
+          <w:b/>
+          <w:u w:val="single"/>
+        </w:rPr>
+        <w:t xml:space="preserve"> vector machine)</w:t>
+      </w:r>
+    </w:p>
+    <w:p>
+      <w:pPr>
+        <w:spacing w:after="0"/>
+        <w:ind w:left="-567" w:right="-568"/>
+        <w:rPr>
+          <w:i/>
+        </w:rPr>
+      </w:pPr>
+      <w:r>
+        <w:t>Viendo en la documentación entiendo que hay distinto</w:t>
+      </w:r>
+      <w:r>
+        <w:t>s tipos:</w:t>
+      </w:r>
+    </w:p>
+    <w:p>
+      <w:pPr>
+        <w:spacing w:after="0"/>
+        <w:ind w:left="-567" w:right="-568"/>
+      </w:pPr>
+      <w:hyperlink r:id="rId22" w:history="1">
+        <w:r>
+          <w:rPr>
+            <w:rStyle w:val="Hipervnculo"/>
+          </w:rPr>
+          <w:t>https://scikit-learn.org/stable/modules/generated/sklearn.svm.SVC.html</w:t>
+        </w:r>
+      </w:hyperlink>
+    </w:p>
+    <w:p>
+      <w:pPr>
+        <w:spacing w:after="0"/>
+        <w:ind w:left="-567" w:right="-568"/>
+      </w:pPr>
+      <w:hyperlink r:id="rId23" w:history="1">
+        <w:r>
+          <w:rPr>
+            <w:rStyle w:val="Hipervnculo"/>
+          </w:rPr>
+          <w:t>https://scikit-learn.org/stable/modules/generated/sklearn.svm.LinearSVC.h</w:t>
+        </w:r>
+        <w:r>
+          <w:rPr>
+            <w:rStyle w:val="Hipervnculo"/>
+          </w:rPr>
+          <w:t>t</w:t>
+        </w:r>
+        <w:r>
+          <w:rPr>
+            <w:rStyle w:val="Hipervnculo"/>
+          </w:rPr>
+          <w:t>ml</w:t>
+        </w:r>
+      </w:hyperlink>
+    </w:p>
+    <w:p>
+      <w:pPr>
+        <w:spacing w:after="0"/>
+        <w:ind w:left="-567" w:right="-568"/>
+      </w:pPr>
+      <w:r>
+        <w:t xml:space="preserve">Más teoría: </w:t>
+      </w:r>
+      <w:hyperlink r:id="rId24" w:history="1">
+        <w:r>
+          <w:rPr>
+            <w:rStyle w:val="Hipervnculo"/>
+          </w:rPr>
+          <w:t>https://scikit-learn.org/stable/modules/svm.html</w:t>
+        </w:r>
+      </w:hyperlink>
+    </w:p>
+    <w:p>
+      <w:pPr>
+        <w:spacing w:after="0"/>
+        <w:ind w:left="-567" w:right="-568"/>
+      </w:pPr>
+    </w:p>
+    <w:p>
+      <w:pPr>
+        <w:spacing w:after="0"/>
+        <w:ind w:left="-567" w:right="-568"/>
+        <w:jc w:val="center"/>
+        <w:rPr>
+          <w:b/>
+          <w:u w:val="single"/>
+        </w:rPr>
+      </w:pPr>
+      <w:r>
+        <w:rPr>
+          <w:b/>
+          <w:u w:val="single"/>
+        </w:rPr>
+        <w:t>EJERCICIO 3</w:t>
+      </w:r>
+    </w:p>
+    <w:p>
+      <w:pPr>
+        <w:spacing w:after="0"/>
+        <w:ind w:left="-567" w:right="-568"/>
+      </w:pPr>
+    </w:p>
+    <w:p>
+      <w:pPr>
+        <w:spacing w:after="0"/>
+        <w:ind w:left="-567" w:right="-568"/>
+      </w:pPr>
+      <w:r>
+        <w:t>El conjunto de datos “</w:t>
+      </w:r>
+      <w:proofErr w:type="spellStart"/>
+      <w:r>
+        <w:rPr>
+          <w:u w:val="single"/>
+        </w:rPr>
+        <w:t>Wine</w:t>
+      </w:r>
+      <w:proofErr w:type="spellEnd"/>
+      <w:r>
+        <w:t xml:space="preserve">” de </w:t>
+      </w:r>
+      <w:proofErr w:type="spellStart"/>
+      <w:r>
+        <w:t>Sklearn</w:t>
+      </w:r>
+      <w:proofErr w:type="spellEnd"/>
+      <w:r>
+        <w:t xml:space="preserve"> es un </w:t>
+      </w:r>
+      <w:proofErr w:type="spellStart"/>
+      <w:r>
+        <w:t>dataset</w:t>
+      </w:r>
+      <w:proofErr w:type="spellEnd"/>
+      <w:r>
+        <w:t xml:space="preserve"> de vinos para utilizar en clasificación.</w:t>
+      </w:r>
+    </w:p>
+    <w:p>
+      <w:pPr>
+        <w:spacing w:after="0"/>
+        <w:ind w:left="-567" w:right="-568"/>
+      </w:pPr>
+      <w:hyperlink r:id="rId25" w:history="1">
+        <w:r>
+          <w:rPr>
+            <w:rStyle w:val="Hipervnculo"/>
+          </w:rPr>
+          <w:t>https://scikit-learn.org/stable/modules/generated/sklearn.datasets.load_wine.html</w:t>
+        </w:r>
+      </w:hyperlink>
+    </w:p>
+    <w:p>
+      <w:pPr>
+        <w:spacing w:after="0"/>
+        <w:ind w:left="-567" w:right="-568"/>
+      </w:pPr>
+    </w:p>
+    <w:p>
+      <w:pPr>
+        <w:spacing w:after="0"/>
+        <w:ind w:left="-567" w:right="-568"/>
+      </w:pPr>
+      <w:r>
+        <w:t xml:space="preserve">Teoría sobre </w:t>
+      </w:r>
+      <w:bookmarkStart w:id="0" w:name="_GoBack"/>
+      <w:r>
+        <w:rPr>
+          <w:b/>
+          <w:u w:val="single"/>
+        </w:rPr>
+        <w:t>ensambladores</w:t>
+      </w:r>
+      <w:bookmarkEnd w:id="0"/>
+      <w:r>
+        <w:t xml:space="preserve">: </w:t>
+      </w:r>
+    </w:p>
+    <w:p>
+      <w:pPr>
+        <w:spacing w:after="0"/>
+        <w:ind w:left="-567" w:right="-568"/>
+      </w:pPr>
+      <w:hyperlink r:id="rId26" w:history="1">
+        <w:r>
+          <w:rPr>
+            <w:rStyle w:val="Hipervnculo"/>
+          </w:rPr>
+          <w:t>https://scikit-learn.org/stable/modules/ensemble.html</w:t>
+        </w:r>
+      </w:hyperlink>
+    </w:p>
+    <w:p>
+      <w:pPr>
+        <w:spacing w:after="0"/>
+        <w:ind w:left="-567" w:right="-568"/>
+      </w:pPr>
+    </w:p>
+    <w:p>
+      <w:pPr>
+        <w:spacing w:after="0"/>
+        <w:ind w:left="-567" w:right="-568"/>
+        <w:rPr>
           <w:lang w:val="en-US"/>
         </w:rPr>
       </w:pPr>
@@ -883,24 +1349,30 @@
           <w:u w:val="single"/>
           <w:lang w:val="en-US"/>
         </w:rPr>
-        <w:t>Naive Bayes</w:t>
-      </w:r>
-    </w:p>
-    <w:p>
-      <w:pPr>
-        <w:spacing w:after="0"/>
-        <w:ind w:left="-567" w:right="-568"/>
+        <w:t>Bagging classifier</w:t>
+      </w:r>
+      <w:r>
         <w:rPr>
           <w:lang w:val="en-US"/>
         </w:rPr>
-      </w:pPr>
-      <w:hyperlink r:id="rId15" w:history="1">
+        <w:t>:</w:t>
+      </w:r>
+    </w:p>
+    <w:p>
+      <w:pPr>
+        <w:spacing w:after="0"/>
+        <w:ind w:left="-567" w:right="-568"/>
+        <w:rPr>
+          <w:lang w:val="en-US"/>
+        </w:rPr>
+      </w:pPr>
+      <w:hyperlink r:id="rId27" w:history="1">
         <w:r>
           <w:rPr>
             <w:rStyle w:val="Hipervnculo"/>
             <w:lang w:val="en-US"/>
           </w:rPr>
-          <w:t>https://scikit-learn.org/stable/modules/generated/sklearn.naive_bayes.GaussianNB.html</w:t>
+          <w:t>https://scikit-learn.org/stable/modules/generated/sklearn.ensemble.BaggingClassifier.html</w:t>
         </w:r>
       </w:hyperlink>
     </w:p>
@@ -908,463 +1380,24 @@
       <w:pPr>
         <w:spacing w:after="0"/>
         <w:ind w:left="-567" w:right="-568"/>
-      </w:pPr>
-      <w:r>
-        <w:t xml:space="preserve">Más teoría: </w:t>
-      </w:r>
-      <w:hyperlink r:id="rId16" w:history="1">
-        <w:r>
-          <w:rPr>
-            <w:rStyle w:val="Hipervnculo"/>
-          </w:rPr>
-          <w:t>https://scikit-learn.org/stable/modules/naive_bayes.html</w:t>
-        </w:r>
-      </w:hyperlink>
-    </w:p>
-    <w:p>
-      <w:pPr>
-        <w:spacing w:after="0"/>
-        <w:ind w:left="-567" w:right="-568"/>
-      </w:pPr>
-    </w:p>
-    <w:p>
-      <w:pPr>
-        <w:spacing w:after="0"/>
-        <w:ind w:left="-567" w:right="-568"/>
-        <w:rPr>
-          <w:b/>
-          <w:u w:val="single"/>
-        </w:rPr>
-      </w:pPr>
-      <w:r>
-        <w:rPr>
-          <w:b/>
-          <w:u w:val="single"/>
-        </w:rPr>
-        <w:t>Análisis discriminante lineal</w:t>
-      </w:r>
-    </w:p>
-    <w:p>
-      <w:pPr>
-        <w:spacing w:after="0"/>
-        <w:ind w:left="-567" w:right="-568"/>
-        <w:rPr>
-          <w:sz w:val="20"/>
-        </w:rPr>
-      </w:pPr>
-      <w:hyperlink r:id="rId17" w:history="1">
-        <w:r>
-          <w:rPr>
-            <w:rStyle w:val="Hipervnculo"/>
-            <w:sz w:val="20"/>
-          </w:rPr>
-          <w:t>https://scikit-learn.org/stable/modules/generated/sklearn.discriminant_analysis.LinearDiscriminantAnalysis.html</w:t>
-        </w:r>
-      </w:hyperlink>
-    </w:p>
-    <w:p>
-      <w:pPr>
-        <w:spacing w:after="0"/>
-        <w:ind w:left="-567" w:right="-568"/>
-      </w:pPr>
-    </w:p>
-    <w:p>
-      <w:pPr>
-        <w:spacing w:after="0"/>
-        <w:ind w:left="-567" w:right="-568"/>
-        <w:rPr>
-          <w:b/>
-          <w:u w:val="single"/>
-        </w:rPr>
-      </w:pPr>
-      <w:r>
-        <w:rPr>
-          <w:b/>
-          <w:u w:val="single"/>
-        </w:rPr>
-        <w:t>K vecinos más cercanos</w:t>
-      </w:r>
-    </w:p>
-    <w:p>
-      <w:pPr>
-        <w:spacing w:after="0"/>
-        <w:ind w:left="-567" w:right="-568"/>
-      </w:pPr>
-      <w:hyperlink r:id="rId18" w:history="1">
-        <w:r>
-          <w:rPr>
-            <w:rStyle w:val="Hipervnculo"/>
-          </w:rPr>
-          <w:t>https://scikit-learn.org/stable/modules/generated/sklearn.neighbors.KNeighborsClassifier.html</w:t>
-        </w:r>
-      </w:hyperlink>
-    </w:p>
-    <w:p>
-      <w:pPr>
-        <w:spacing w:after="0"/>
-        <w:ind w:left="-567" w:right="-568"/>
-      </w:pPr>
-      <w:r>
-        <w:t xml:space="preserve">Más teoría: </w:t>
-      </w:r>
-      <w:hyperlink r:id="rId19" w:history="1">
-        <w:r>
-          <w:rPr>
-            <w:rStyle w:val="Hipervnculo"/>
-          </w:rPr>
-          <w:t>https://scikit-learn.org/stable/modules/neighbors.html</w:t>
-        </w:r>
-      </w:hyperlink>
-    </w:p>
-    <w:p>
-      <w:pPr>
-        <w:spacing w:after="0"/>
-        <w:ind w:left="-567" w:right="-568"/>
-      </w:pPr>
-      <w:r>
-        <w:t>En la lista de reproducción que deje con tutoriales hay dos videos sobre este método.</w:t>
-      </w:r>
-    </w:p>
-    <w:p>
-      <w:pPr>
-        <w:spacing w:after="0"/>
-        <w:ind w:left="-567" w:right="-568"/>
-      </w:pPr>
-    </w:p>
-    <w:p>
-      <w:pPr>
-        <w:spacing w:after="0"/>
-        <w:ind w:left="-567" w:right="-568"/>
-        <w:rPr>
-          <w:b/>
-          <w:u w:val="single"/>
-        </w:rPr>
-      </w:pPr>
-      <w:r>
-        <w:rPr>
-          <w:b/>
-          <w:u w:val="single"/>
-        </w:rPr>
-        <w:t>Árbol de decisión</w:t>
-      </w:r>
-    </w:p>
-    <w:p>
-      <w:pPr>
-        <w:spacing w:after="0"/>
-        <w:ind w:left="-567" w:right="-568"/>
-      </w:pPr>
-      <w:hyperlink r:id="rId20" w:history="1">
-        <w:r>
-          <w:rPr>
-            <w:rStyle w:val="Hipervnculo"/>
-          </w:rPr>
-          <w:t>https://scikit-learn.org/stable/modules/generated/sklearn.tree.DecisionTreeClassifier.html</w:t>
-        </w:r>
-      </w:hyperlink>
-    </w:p>
-    <w:p>
-      <w:pPr>
-        <w:spacing w:after="0"/>
-        <w:ind w:left="-567" w:right="-568"/>
-      </w:pPr>
-      <w:r>
-        <w:t xml:space="preserve">Más teoría: </w:t>
-      </w:r>
-      <w:hyperlink r:id="rId21" w:history="1">
-        <w:r>
-          <w:rPr>
-            <w:rStyle w:val="Hipervnculo"/>
-          </w:rPr>
-          <w:t>https://scikit-learn.org/stable/modules/tree.html</w:t>
-        </w:r>
-      </w:hyperlink>
-    </w:p>
-    <w:p>
-      <w:pPr>
-        <w:spacing w:after="0"/>
-        <w:ind w:left="-567" w:right="-568"/>
-      </w:pPr>
-    </w:p>
-    <w:p>
-      <w:pPr>
-        <w:spacing w:after="0"/>
-        <w:ind w:left="-567" w:right="-568"/>
-      </w:pPr>
-      <w:r>
-        <w:rPr>
-          <w:b/>
-          <w:u w:val="single"/>
-        </w:rPr>
-        <w:t>Máquina de soporte vectorial (</w:t>
-      </w:r>
-      <w:proofErr w:type="spellStart"/>
-      <w:r>
-        <w:rPr>
-          <w:b/>
-          <w:u w:val="single"/>
-        </w:rPr>
-        <w:t>support</w:t>
-      </w:r>
-      <w:proofErr w:type="spellEnd"/>
-      <w:r>
-        <w:rPr>
-          <w:b/>
-          <w:u w:val="single"/>
-        </w:rPr>
-        <w:t xml:space="preserve"> vector machine)</w:t>
-      </w:r>
-    </w:p>
-    <w:p>
-      <w:pPr>
-        <w:spacing w:after="0"/>
-        <w:ind w:left="-567" w:right="-568"/>
-        <w:rPr>
-          <w:i/>
-        </w:rPr>
-      </w:pPr>
-      <w:r>
-        <w:t>Viendo en la documentación entiendo que hay distinto</w:t>
-      </w:r>
-      <w:r>
-        <w:t>s tipos (</w:t>
-      </w:r>
-      <w:r>
-        <w:rPr>
-          <w:b/>
-          <w:i/>
-          <w:u w:val="single"/>
-        </w:rPr>
-        <w:t>No supe cual usar</w:t>
-      </w:r>
-      <w:r>
-        <w:t>):</w:t>
-      </w:r>
-    </w:p>
-    <w:p>
-      <w:pPr>
-        <w:spacing w:after="0"/>
-        <w:ind w:left="-567" w:right="-568"/>
-      </w:pPr>
-      <w:hyperlink r:id="rId22" w:history="1">
-        <w:r>
-          <w:rPr>
-            <w:rStyle w:val="Hipervnculo"/>
-          </w:rPr>
-          <w:t>https://scikit-learn.org/stable/modules/generated/sklearn.svm.SVC.html</w:t>
-        </w:r>
-      </w:hyperlink>
-    </w:p>
-    <w:p>
-      <w:pPr>
-        <w:spacing w:after="0"/>
-        <w:ind w:left="-567" w:right="-568"/>
-      </w:pPr>
-      <w:hyperlink r:id="rId23" w:history="1">
-        <w:r>
-          <w:rPr>
-            <w:rStyle w:val="Hipervnculo"/>
-          </w:rPr>
-          <w:t>https://scikit-learn.org/stable/modules/generated/sklearn.svm.SVR.html</w:t>
-        </w:r>
-      </w:hyperlink>
-    </w:p>
-    <w:p>
-      <w:pPr>
-        <w:spacing w:after="0"/>
-        <w:ind w:left="-567" w:right="-568"/>
-      </w:pPr>
-      <w:hyperlink r:id="rId24" w:history="1">
-        <w:r>
-          <w:rPr>
-            <w:rStyle w:val="Hipervnculo"/>
-          </w:rPr>
-          <w:t>https://scikit-learn.org/stable/modules/generated/sklearn.svm.LinearSVC.html</w:t>
-        </w:r>
-      </w:hyperlink>
-    </w:p>
-    <w:p>
-      <w:pPr>
-        <w:spacing w:after="0"/>
-        <w:ind w:left="-567" w:right="-568"/>
-      </w:pPr>
-      <w:r>
-        <w:t xml:space="preserve">Más teoría: </w:t>
-      </w:r>
-      <w:hyperlink r:id="rId25" w:history="1">
-        <w:r>
-          <w:rPr>
-            <w:rStyle w:val="Hipervnculo"/>
-          </w:rPr>
-          <w:t>https://scikit-learn.org/stable/modules/svm.html</w:t>
-        </w:r>
-      </w:hyperlink>
-    </w:p>
-    <w:p>
-      <w:pPr>
-        <w:spacing w:after="0"/>
-        <w:ind w:left="-567" w:right="-568"/>
-      </w:pPr>
-    </w:p>
-    <w:p>
-      <w:pPr>
-        <w:spacing w:after="0"/>
-        <w:ind w:left="-567" w:right="-568"/>
-        <w:jc w:val="center"/>
-        <w:rPr>
-          <w:b/>
-          <w:u w:val="single"/>
-        </w:rPr>
-      </w:pPr>
-      <w:r>
-        <w:rPr>
-          <w:b/>
-          <w:u w:val="single"/>
-        </w:rPr>
-        <w:t>EJERCICIO 3</w:t>
-      </w:r>
-    </w:p>
-    <w:p>
-      <w:pPr>
-        <w:spacing w:after="0"/>
-        <w:ind w:left="-567" w:right="-568"/>
-      </w:pPr>
-    </w:p>
-    <w:p>
-      <w:pPr>
-        <w:spacing w:after="0"/>
-        <w:ind w:left="-567" w:right="-568"/>
-      </w:pPr>
-      <w:r>
-        <w:t>El conjunto de datos “</w:t>
-      </w:r>
-      <w:r>
-        <w:rPr>
-          <w:u w:val="single"/>
-        </w:rPr>
-        <w:t>Wine</w:t>
-      </w:r>
-      <w:r>
-        <w:t xml:space="preserve">” de </w:t>
-      </w:r>
-      <w:proofErr w:type="spellStart"/>
-      <w:r>
-        <w:t>Sklearn</w:t>
-      </w:r>
-      <w:proofErr w:type="spellEnd"/>
-      <w:r>
-        <w:t xml:space="preserve"> es un </w:t>
-      </w:r>
-      <w:proofErr w:type="spellStart"/>
-      <w:r>
-        <w:t>dataset</w:t>
-      </w:r>
-      <w:proofErr w:type="spellEnd"/>
-      <w:r>
-        <w:t xml:space="preserve"> de vinos para utilizar en clasificación.</w:t>
-      </w:r>
-    </w:p>
-    <w:p>
-      <w:pPr>
-        <w:spacing w:after="0"/>
-        <w:ind w:left="-567" w:right="-568"/>
-      </w:pPr>
-      <w:hyperlink r:id="rId26" w:history="1">
-        <w:r>
-          <w:rPr>
-            <w:rStyle w:val="Hipervnculo"/>
-          </w:rPr>
-          <w:t>https://scikit-learn.org/stable/modules/generated/sklearn.datasets.load_wine.html</w:t>
-        </w:r>
-      </w:hyperlink>
-    </w:p>
-    <w:p>
-      <w:pPr>
-        <w:spacing w:after="0"/>
-        <w:ind w:left="-567" w:right="-568"/>
-      </w:pPr>
-    </w:p>
-    <w:p>
-      <w:pPr>
-        <w:spacing w:after="0"/>
-        <w:ind w:left="-567" w:right="-568"/>
-      </w:pPr>
-      <w:r>
-        <w:t xml:space="preserve">Teoría sobre ensambladores: </w:t>
-      </w:r>
-    </w:p>
-    <w:p>
-      <w:pPr>
-        <w:spacing w:after="0"/>
-        <w:ind w:left="-567" w:right="-568"/>
-      </w:pPr>
-      <w:hyperlink r:id="rId27" w:history="1">
-        <w:r>
-          <w:rPr>
-            <w:rStyle w:val="Hipervnculo"/>
-          </w:rPr>
-          <w:t>https://scikit-learn.org/stable/modules/ensemble.html</w:t>
-        </w:r>
-      </w:hyperlink>
-    </w:p>
-    <w:p>
-      <w:pPr>
-        <w:spacing w:after="0"/>
-        <w:ind w:left="-567" w:right="-568"/>
-      </w:pPr>
-    </w:p>
-    <w:p>
-      <w:pPr>
-        <w:spacing w:after="0"/>
-        <w:ind w:left="-567" w:right="-568"/>
         <w:rPr>
           <w:lang w:val="en-US"/>
         </w:rPr>
       </w:pPr>
-      <w:r>
+    </w:p>
+    <w:p>
+      <w:pPr>
+        <w:spacing w:after="0"/>
+        <w:ind w:left="-567" w:right="-568"/>
         <w:rPr>
           <w:lang w:val="en-US"/>
         </w:rPr>
-        <w:t>Bagging classifier:</w:t>
-      </w:r>
-    </w:p>
-    <w:p>
-      <w:pPr>
-        <w:spacing w:after="0"/>
-        <w:ind w:left="-567" w:right="-568"/>
-        <w:rPr>
-          <w:lang w:val="en-US"/>
-        </w:rPr>
-      </w:pPr>
-      <w:hyperlink r:id="rId28" w:history="1">
-        <w:r>
-          <w:rPr>
-            <w:rStyle w:val="Hipervnculo"/>
-            <w:lang w:val="en-US"/>
-          </w:rPr>
-          <w:t>https://scikit-learn.org/stable/modules/generated/sklearn.ensemble.BaggingClassifier.html</w:t>
-        </w:r>
-      </w:hyperlink>
-    </w:p>
-    <w:p>
-      <w:pPr>
-        <w:spacing w:after="0"/>
-        <w:ind w:left="-567" w:right="-568"/>
-        <w:rPr>
-          <w:lang w:val="en-US"/>
-        </w:rPr>
-      </w:pPr>
-    </w:p>
-    <w:p>
-      <w:pPr>
-        <w:spacing w:after="0"/>
-        <w:ind w:left="-567" w:right="-568"/>
-        <w:rPr>
-          <w:lang w:val="en-US"/>
-        </w:rPr>
-      </w:pPr>
-      <w:proofErr w:type="spellStart"/>
-      <w:r>
-        <w:rPr>
+      </w:pPr>
+      <w:proofErr w:type="spellStart"/>
+      <w:r>
+        <w:rPr>
+          <w:b/>
+          <w:u w:val="single"/>
           <w:lang w:val="en-US"/>
         </w:rPr>
         <w:lastRenderedPageBreak/>
@@ -1373,20 +1406,28 @@
       <w:proofErr w:type="spellEnd"/>
       <w:r>
         <w:rPr>
+          <w:b/>
+          <w:u w:val="single"/>
           <w:lang w:val="en-US"/>
         </w:rPr>
-        <w:t xml:space="preserve"> classifier:</w:t>
-      </w:r>
-    </w:p>
-    <w:p>
-      <w:pPr>
-        <w:spacing w:after="0"/>
-        <w:ind w:left="-567" w:right="-568"/>
+        <w:t xml:space="preserve"> classifier</w:t>
+      </w:r>
+      <w:r>
         <w:rPr>
           <w:lang w:val="en-US"/>
         </w:rPr>
-      </w:pPr>
-      <w:hyperlink r:id="rId29" w:history="1">
+        <w:t>:</w:t>
+      </w:r>
+    </w:p>
+    <w:p>
+      <w:pPr>
+        <w:spacing w:after="0"/>
+        <w:ind w:left="-567" w:right="-568"/>
+        <w:rPr>
+          <w:lang w:val="en-US"/>
+        </w:rPr>
+      </w:pPr>
+      <w:hyperlink r:id="rId28" w:history="1">
         <w:r>
           <w:rPr>
             <w:rStyle w:val="Hipervnculo"/>
@@ -1404,8 +1445,6 @@
           <w:lang w:val="en-US"/>
         </w:rPr>
       </w:pPr>
-      <w:bookmarkStart w:id="0" w:name="_GoBack"/>
-      <w:bookmarkEnd w:id="0"/>
     </w:p>
     <w:p>
       <w:pPr>

</xml_diff>